<commit_message>
New translations [template]  - deriv affiliate team - seminar - email 1.docx (Portuguese)
</commit_message>
<xml_diff>
--- a/public/email/crowdin/translations/pt/[TEMPLATE]  - Deriv Affiliate team - seminar - EMAIL 1.docx
+++ b/public/email/crowdin/translations/pt/[TEMPLATE]  - Deriv Affiliate team - seminar - EMAIL 1.docx
@@ -270,18 +270,18 @@
       <w:bookmarkStart w:colFirst="0" w:colLast="0" w:name="_elswkhobl3ky" w:id="1"/>
       <w:bookmarkEnd w:id="1"/>
       <w:r>
-        <w:t xml:space="preserve">See you in [CITY NAME]!</w:t>
-      </w:r>
-    </w:p>
-    <w:p>
-      <w:pPr>
-        <w:rPr>
-          <w:rFonts w:ascii="IBM Plex Sans" w:hAnsi="IBM Plex Sans" w:cs="IBM Plex Sans" w:eastAsia="IBM Plex Sans"/>
-        </w:rPr>
-        <w:pStyle w:val="P68B1DB1-Normal2"/>
-      </w:pPr>
-      <w:r>
-        <w:t xml:space="preserve">Great news! We will be in [CITY NAME] from</w:t>
+        <w:t xml:space="preserve">Vemo-nos em [CITY NAME]!</w:t>
+      </w:r>
+    </w:p>
+    <w:p>
+      <w:pPr>
+        <w:rPr>
+          <w:rFonts w:ascii="IBM Plex Sans" w:hAnsi="IBM Plex Sans" w:cs="IBM Plex Sans" w:eastAsia="IBM Plex Sans"/>
+        </w:rPr>
+        <w:pStyle w:val="P68B1DB1-Normal2"/>
+      </w:pPr>
+      <w:r>
+        <w:t xml:space="preserve">Temos ótimas notícias! Vamos estar em [CITY NAME] de </w:t>
       </w:r>
       <w:r>
         <w:rPr>
@@ -290,25 +290,25 @@
         <w:t xml:space="preserve"> </w:t>
       </w:r>
       <w:r>
-        <w:t xml:space="preserve">[DATE] to [DATE] 2023. Our affiliate team, led by [COUNTRY] Country Manager [AFFILIATE MANAGER NAME], look forward to an exclusive one-on-one session with you.</w:t>
-      </w:r>
-    </w:p>
-    <w:p>
-      <w:pPr>
-        <w:rPr>
-          <w:rFonts w:ascii="IBM Plex Sans" w:hAnsi="IBM Plex Sans" w:cs="IBM Plex Sans" w:eastAsia="IBM Plex Sans"/>
-        </w:rPr>
-      </w:pPr>
-    </w:p>
-    <w:p>
-      <w:pPr>
-        <w:rPr>
-          <w:rFonts w:ascii="IBM Plex Sans" w:hAnsi="IBM Plex Sans" w:cs="IBM Plex Sans" w:eastAsia="IBM Plex Sans"/>
-        </w:rPr>
-        <w:pStyle w:val="P68B1DB1-Normal2"/>
-      </w:pPr>
-      <w:r>
-        <w:t xml:space="preserve">We’d love to hear about your experience with our affiliate programme. If there’s any way we can improve your experience, here’s your chance to tell us.</w:t>
+        <w:t xml:space="preserve">[DATE] a [DATE] 2023. A nossa equipa de afiliados, liderada pelo Gestor de Parcerias de [PAÍS] [NOME DO AFFILIATE MANAGER], terá todo o gosto em ter uma reunião consigo.</w:t>
+      </w:r>
+    </w:p>
+    <w:p>
+      <w:pPr>
+        <w:rPr>
+          <w:rFonts w:ascii="IBM Plex Sans" w:hAnsi="IBM Plex Sans" w:cs="IBM Plex Sans" w:eastAsia="IBM Plex Sans"/>
+        </w:rPr>
+      </w:pPr>
+    </w:p>
+    <w:p>
+      <w:pPr>
+        <w:rPr>
+          <w:rFonts w:ascii="IBM Plex Sans" w:hAnsi="IBM Plex Sans" w:cs="IBM Plex Sans" w:eastAsia="IBM Plex Sans"/>
+        </w:rPr>
+        <w:pStyle w:val="P68B1DB1-Normal2"/>
+      </w:pPr>
+      <w:r>
+        <w:t xml:space="preserve">Gostaríamos de saber mais sobre a sua experiência com o nosso programa de afiliados. Caso haja algo que possamos melhor, esta é a sua oportunidade de falar connosco.</w:t>
       </w:r>
     </w:p>
     <w:p>
@@ -327,19 +327,19 @@
         <w:pStyle w:val="P68B1DB1-Normal4"/>
       </w:pPr>
       <w:r>
-        <w:t>When?</w:t>
-      </w:r>
-    </w:p>
-    <w:p>
-      <w:pPr>
-        <w:rPr>
-          <w:rFonts w:ascii="IBM Plex Sans" w:hAnsi="IBM Plex Sans" w:cs="IBM Plex Sans" w:eastAsia="IBM Plex Sans"/>
-          <w:b w:val="1"/>
-        </w:rPr>
-        <w:pStyle w:val="P68B1DB1-Normal2"/>
-      </w:pPr>
-      <w:r>
-        <w:t xml:space="preserve">A 1-hour slot between 9:00 AM and 6:00 PM</w:t>
+        <w:t>Quando?</w:t>
+      </w:r>
+    </w:p>
+    <w:p>
+      <w:pPr>
+        <w:rPr>
+          <w:rFonts w:ascii="IBM Plex Sans" w:hAnsi="IBM Plex Sans" w:cs="IBM Plex Sans" w:eastAsia="IBM Plex Sans"/>
+          <w:b w:val="1"/>
+        </w:rPr>
+        <w:pStyle w:val="P68B1DB1-Normal2"/>
+      </w:pPr>
+      <w:r>
+        <w:t xml:space="preserve">Uma sessão de 1 hora, entre as 9:00h e as 18:00h,</w:t>
       </w:r>
       <w:r>
         <w:rPr>
@@ -348,33 +348,33 @@
         <w:t xml:space="preserve"> </w:t>
       </w:r>
       <w:r>
-        <w:t xml:space="preserve">from [DATE] to [DATE]</w:t>
-      </w:r>
-    </w:p>
-    <w:p>
-      <w:pPr>
-        <w:rPr>
-          <w:rFonts w:ascii="IBM Plex Sans" w:hAnsi="IBM Plex Sans" w:cs="IBM Plex Sans" w:eastAsia="IBM Plex Sans"/>
-          <w:b w:val="1"/>
-        </w:rPr>
-      </w:pPr>
-    </w:p>
-    <w:p>
-      <w:pPr>
-        <w:rPr>
-          <w:rFonts w:ascii="IBM Plex Sans" w:hAnsi="IBM Plex Sans" w:cs="IBM Plex Sans" w:eastAsia="IBM Plex Sans"/>
-        </w:rPr>
-        <w:pStyle w:val="P68B1DB1-Normal2"/>
-      </w:pPr>
-      <w:r>
-        <w:rPr>
-          <w:b w:val="1"/>
-        </w:rPr>
-        <w:t>Where?</w:t>
-        <w:br w:type="textWrapping"/>
-      </w:r>
-      <w:r>
-        <w:t xml:space="preserve">To be confirmed</w:t>
+        <w:t xml:space="preserve">de [DATE] a [DATE]</w:t>
+      </w:r>
+    </w:p>
+    <w:p>
+      <w:pPr>
+        <w:rPr>
+          <w:rFonts w:ascii="IBM Plex Sans" w:hAnsi="IBM Plex Sans" w:cs="IBM Plex Sans" w:eastAsia="IBM Plex Sans"/>
+          <w:b w:val="1"/>
+        </w:rPr>
+      </w:pPr>
+    </w:p>
+    <w:p>
+      <w:pPr>
+        <w:rPr>
+          <w:rFonts w:ascii="IBM Plex Sans" w:hAnsi="IBM Plex Sans" w:cs="IBM Plex Sans" w:eastAsia="IBM Plex Sans"/>
+        </w:rPr>
+        <w:pStyle w:val="P68B1DB1-Normal2"/>
+      </w:pPr>
+      <w:r>
+        <w:rPr>
+          <w:b w:val="1"/>
+        </w:rPr>
+        <w:t>Onde?</w:t>
+        <w:br w:type="textWrapping"/>
+      </w:r>
+      <w:r>
+        <w:t xml:space="preserve">A confirmar</w:t>
       </w:r>
     </w:p>
     <w:p>
@@ -393,90 +393,90 @@
         <w:pStyle w:val="P68B1DB1-Normal4"/>
       </w:pPr>
       <w:r>
-        <w:t xml:space="preserve">How to book a slot?</w:t>
-      </w:r>
-    </w:p>
-    <w:p>
-      <w:pPr>
-        <w:rPr>
-          <w:rFonts w:ascii="IBM Plex Sans" w:hAnsi="IBM Plex Sans" w:cs="IBM Plex Sans" w:eastAsia="IBM Plex Sans"/>
-        </w:rPr>
-        <w:pStyle w:val="P68B1DB1-Normal2"/>
-      </w:pPr>
-      <w:r>
-        <w:t xml:space="preserve">Pick a date and time, and reply to this email by [DATE]  (first come, first served)</w:t>
-      </w:r>
-    </w:p>
-    <w:p>
-      <w:pPr>
-        <w:rPr>
-          <w:rFonts w:ascii="IBM Plex Sans" w:hAnsi="IBM Plex Sans" w:cs="IBM Plex Sans" w:eastAsia="IBM Plex Sans"/>
-        </w:rPr>
-      </w:pPr>
-    </w:p>
-    <w:p>
-      <w:pPr>
-        <w:rPr>
-          <w:rFonts w:ascii="IBM Plex Sans" w:hAnsi="IBM Plex Sans" w:cs="IBM Plex Sans" w:eastAsia="IBM Plex Sans"/>
-        </w:rPr>
-        <w:pStyle w:val="P68B1DB1-Normal2"/>
-      </w:pPr>
-      <w:r>
-        <w:t xml:space="preserve">You’re welcome to bring along your clients and friends interested in learning more about trading on Deriv.</w:t>
-      </w:r>
-    </w:p>
-    <w:p>
-      <w:pPr>
-        <w:rPr>
-          <w:rFonts w:ascii="IBM Plex Sans" w:hAnsi="IBM Plex Sans" w:cs="IBM Plex Sans" w:eastAsia="IBM Plex Sans"/>
-        </w:rPr>
-      </w:pPr>
-    </w:p>
-    <w:p>
-      <w:pPr>
-        <w:rPr>
-          <w:rFonts w:ascii="IBM Plex Sans" w:hAnsi="IBM Plex Sans" w:cs="IBM Plex Sans" w:eastAsia="IBM Plex Sans"/>
-        </w:rPr>
-        <w:pStyle w:val="P68B1DB1-Normal2"/>
-      </w:pPr>
-      <w:r>
-        <w:t xml:space="preserve">We’re grateful for your continuous support and look forward to meeting you!</w:t>
-      </w:r>
-    </w:p>
-    <w:p>
-      <w:pPr>
-        <w:rPr>
-          <w:rFonts w:ascii="IBM Plex Sans" w:hAnsi="IBM Plex Sans" w:cs="IBM Plex Sans" w:eastAsia="IBM Plex Sans"/>
-        </w:rPr>
-      </w:pPr>
-    </w:p>
-    <w:p>
-      <w:pPr>
-        <w:rPr>
-          <w:rFonts w:ascii="IBM Plex Sans" w:hAnsi="IBM Plex Sans" w:cs="IBM Plex Sans" w:eastAsia="IBM Plex Sans"/>
-        </w:rPr>
-        <w:pStyle w:val="P68B1DB1-Normal2"/>
-      </w:pPr>
-      <w:r>
-        <w:t xml:space="preserve">P.S. We’re giving out free Deriv merchandise. Don’t miss out!</w:t>
-      </w:r>
-    </w:p>
-    <w:p>
-      <w:pPr>
-        <w:rPr>
-          <w:rFonts w:ascii="IBM Plex Sans" w:hAnsi="IBM Plex Sans" w:cs="IBM Plex Sans" w:eastAsia="IBM Plex Sans"/>
-        </w:rPr>
-      </w:pPr>
-    </w:p>
-    <w:p>
-      <w:pPr>
-        <w:rPr>
-          <w:rFonts w:ascii="IBM Plex Sans" w:hAnsi="IBM Plex Sans" w:cs="IBM Plex Sans" w:eastAsia="IBM Plex Sans"/>
-        </w:rPr>
-        <w:pStyle w:val="P68B1DB1-Normal2"/>
-      </w:pPr>
-      <w:r>
-        <w:t xml:space="preserve">If you have questions, contact us </w:t>
+        <w:t xml:space="preserve">Como reservar um horário?</w:t>
+      </w:r>
+    </w:p>
+    <w:p>
+      <w:pPr>
+        <w:rPr>
+          <w:rFonts w:ascii="IBM Plex Sans" w:hAnsi="IBM Plex Sans" w:cs="IBM Plex Sans" w:eastAsia="IBM Plex Sans"/>
+        </w:rPr>
+        <w:pStyle w:val="P68B1DB1-Normal2"/>
+      </w:pPr>
+      <w:r>
+        <w:t xml:space="preserve">Escolha uma data e hora e responda a este e-mail até dia [DATA] (por ordem de submissão)</w:t>
+      </w:r>
+    </w:p>
+    <w:p>
+      <w:pPr>
+        <w:rPr>
+          <w:rFonts w:ascii="IBM Plex Sans" w:hAnsi="IBM Plex Sans" w:cs="IBM Plex Sans" w:eastAsia="IBM Plex Sans"/>
+        </w:rPr>
+      </w:pPr>
+    </w:p>
+    <w:p>
+      <w:pPr>
+        <w:rPr>
+          <w:rFonts w:ascii="IBM Plex Sans" w:hAnsi="IBM Plex Sans" w:cs="IBM Plex Sans" w:eastAsia="IBM Plex Sans"/>
+        </w:rPr>
+        <w:pStyle w:val="P68B1DB1-Normal2"/>
+      </w:pPr>
+      <w:r>
+        <w:t xml:space="preserve">Pode trazer os seus clientes e amigos interessados em aprender mais sobre como negociar na Deriv.</w:t>
+      </w:r>
+    </w:p>
+    <w:p>
+      <w:pPr>
+        <w:rPr>
+          <w:rFonts w:ascii="IBM Plex Sans" w:hAnsi="IBM Plex Sans" w:cs="IBM Plex Sans" w:eastAsia="IBM Plex Sans"/>
+        </w:rPr>
+      </w:pPr>
+    </w:p>
+    <w:p>
+      <w:pPr>
+        <w:rPr>
+          <w:rFonts w:ascii="IBM Plex Sans" w:hAnsi="IBM Plex Sans" w:cs="IBM Plex Sans" w:eastAsia="IBM Plex Sans"/>
+        </w:rPr>
+        <w:pStyle w:val="P68B1DB1-Normal2"/>
+      </w:pPr>
+      <w:r>
+        <w:t xml:space="preserve">Agradecemos o seu apoio contínuo e esperamos vê-lo em breve!</w:t>
+      </w:r>
+    </w:p>
+    <w:p>
+      <w:pPr>
+        <w:rPr>
+          <w:rFonts w:ascii="IBM Plex Sans" w:hAnsi="IBM Plex Sans" w:cs="IBM Plex Sans" w:eastAsia="IBM Plex Sans"/>
+        </w:rPr>
+      </w:pPr>
+    </w:p>
+    <w:p>
+      <w:pPr>
+        <w:rPr>
+          <w:rFonts w:ascii="IBM Plex Sans" w:hAnsi="IBM Plex Sans" w:cs="IBM Plex Sans" w:eastAsia="IBM Plex Sans"/>
+        </w:rPr>
+        <w:pStyle w:val="P68B1DB1-Normal2"/>
+      </w:pPr>
+      <w:r>
+        <w:t xml:space="preserve">P.D. P.S. Vamos entregar brindes da Deriv. Não perca!</w:t>
+      </w:r>
+    </w:p>
+    <w:p>
+      <w:pPr>
+        <w:rPr>
+          <w:rFonts w:ascii="IBM Plex Sans" w:hAnsi="IBM Plex Sans" w:cs="IBM Plex Sans" w:eastAsia="IBM Plex Sans"/>
+        </w:rPr>
+      </w:pPr>
+    </w:p>
+    <w:p>
+      <w:pPr>
+        <w:rPr>
+          <w:rFonts w:ascii="IBM Plex Sans" w:hAnsi="IBM Plex Sans" w:cs="IBM Plex Sans" w:eastAsia="IBM Plex Sans"/>
+        </w:rPr>
+        <w:pStyle w:val="P68B1DB1-Normal2"/>
+      </w:pPr>
+      <w:r>
+        <w:t xml:space="preserve">Caso tenha alguma dúvida, entre em contato connosco </w:t>
       </w:r>
     </w:p>
     <w:p>
@@ -1094,7 +1094,7 @@
         <w:pStyle w:val="P68B1DB1-Normal2"/>
       </w:pPr>
       <w:r>
-        <w:t xml:space="preserve">P.S. Iremos distribuir vários brindes da Deriv gratuitamente. Não perca! </w:t>
+        <w:t xml:space="preserve">P.D. Iremos distribuir vários brindes da Deriv gratuitamente. Não perca! </w:t>
       </w:r>
     </w:p>
     <w:p>
@@ -1427,7 +1427,7 @@
         <w:pStyle w:val="P68B1DB1-Normal2"/>
       </w:pPr>
       <w:r>
-        <w:t xml:space="preserve">P.S. Nous distribuons des produits Deriv gratuits. Ne manquez pas!</w:t>
+        <w:t xml:space="preserve">P.D. Nous distribuons des produits Deriv gratuits. Ne manquez pas!</w:t>
       </w:r>
     </w:p>
     <w:p>
@@ -1750,7 +1750,7 @@
         <w:pStyle w:val="P68B1DB1-Normal2"/>
       </w:pPr>
       <w:r>
-        <w:t xml:space="preserve">P.S. Chúng tôi sẽ tặng các sản phẩm quảng bá miễn phí của Deriv. Đừng bỏ lỡ cơ hội này!</w:t>
+        <w:t xml:space="preserve">P.D. Chúng tôi sẽ tặng các sản phẩm quảng bá miễn phí của Deriv. Đừng bỏ lỡ cơ hội này!</w:t>
       </w:r>
     </w:p>
     <w:p>

</xml_diff>